<commit_message>
Updated plan with report structure
</commit_message>
<xml_diff>
--- a/Prep work/Photography Brief.docx
+++ b/Prep work/Photography Brief.docx
@@ -91,6 +91,111 @@
           <w:szCs w:val="24"/>
         </w:rPr>
         <w:t xml:space="preserve">To explore the ‘Senses of Home’ (emotions, touch, smell, taste, sound, meanings, memories) through photographs taken in spaces within the home.  </w:t>
+      </w:r>
+    </w:p>
+    <w:p>
+      <w:pPr>
+        <w:pStyle w:val="ListParagraph"/>
+        <w:numPr>
+          <w:ilvl w:val="1"/>
+          <w:numId w:val="2"/>
+        </w:numPr>
+        <w:spacing w:line="276" w:lineRule="auto"/>
+        <w:rPr>
+          <w:sz w:val="24"/>
+          <w:szCs w:val="24"/>
+        </w:rPr>
+      </w:pPr>
+      <w:r>
+        <w:rPr>
+          <w:sz w:val="24"/>
+          <w:szCs w:val="24"/>
+        </w:rPr>
+        <w:t xml:space="preserve">This can be achieved by: </w:t>
+      </w:r>
+    </w:p>
+    <w:p>
+      <w:pPr>
+        <w:pStyle w:val="ListParagraph"/>
+        <w:numPr>
+          <w:ilvl w:val="2"/>
+          <w:numId w:val="2"/>
+        </w:numPr>
+        <w:spacing w:line="276" w:lineRule="auto"/>
+        <w:rPr>
+          <w:sz w:val="24"/>
+          <w:szCs w:val="24"/>
+        </w:rPr>
+      </w:pPr>
+      <w:r>
+        <w:rPr>
+          <w:sz w:val="24"/>
+          <w:szCs w:val="24"/>
+        </w:rPr>
+        <w:t xml:space="preserve">Taking photos in particular rooms when specific actions are taking place (e.g. cooking in the kitchen) </w:t>
+      </w:r>
+    </w:p>
+    <w:p>
+      <w:pPr>
+        <w:pStyle w:val="ListParagraph"/>
+        <w:numPr>
+          <w:ilvl w:val="2"/>
+          <w:numId w:val="2"/>
+        </w:numPr>
+        <w:spacing w:line="276" w:lineRule="auto"/>
+        <w:rPr>
+          <w:sz w:val="24"/>
+          <w:szCs w:val="24"/>
+        </w:rPr>
+      </w:pPr>
+      <w:r>
+        <w:rPr>
+          <w:sz w:val="24"/>
+          <w:szCs w:val="24"/>
+        </w:rPr>
+        <w:t>Taking a photo that has particular meaning to your own routine</w:t>
+      </w:r>
+    </w:p>
+    <w:p>
+      <w:pPr>
+        <w:pStyle w:val="ListParagraph"/>
+        <w:numPr>
+          <w:ilvl w:val="2"/>
+          <w:numId w:val="2"/>
+        </w:numPr>
+        <w:spacing w:line="276" w:lineRule="auto"/>
+        <w:rPr>
+          <w:sz w:val="24"/>
+          <w:szCs w:val="24"/>
+        </w:rPr>
+      </w:pPr>
+      <w:r>
+        <w:rPr>
+          <w:sz w:val="24"/>
+          <w:szCs w:val="24"/>
+        </w:rPr>
+        <w:t>Taking photos of particular objects that allow certain tasks to be carried out (e.g. PC/notebook for work)</w:t>
+      </w:r>
+    </w:p>
+    <w:p>
+      <w:pPr>
+        <w:pStyle w:val="ListParagraph"/>
+        <w:numPr>
+          <w:ilvl w:val="2"/>
+          <w:numId w:val="2"/>
+        </w:numPr>
+        <w:spacing w:line="276" w:lineRule="auto"/>
+        <w:rPr>
+          <w:sz w:val="24"/>
+          <w:szCs w:val="24"/>
+        </w:rPr>
+      </w:pPr>
+      <w:r>
+        <w:rPr>
+          <w:sz w:val="24"/>
+          <w:szCs w:val="24"/>
+        </w:rPr>
+        <w:t>Taking photos of particular objects that invoke strong memories</w:t>
       </w:r>
     </w:p>
     <w:p>
@@ -417,7 +522,7 @@
         <w:rFonts w:ascii="Symbol" w:hAnsi="Symbol" w:hint="default"/>
       </w:rPr>
     </w:lvl>
-    <w:lvl w:ilvl="1" w:tplc="08090003" w:tentative="1">
+    <w:lvl w:ilvl="1" w:tplc="08090003">
       <w:start w:val="1"/>
       <w:numFmt w:val="bullet"/>
       <w:lvlText w:val="o"/>
@@ -429,7 +534,7 @@
         <w:rFonts w:ascii="Courier New" w:hAnsi="Courier New" w:cs="Courier New" w:hint="default"/>
       </w:rPr>
     </w:lvl>
-    <w:lvl w:ilvl="2" w:tplc="08090005" w:tentative="1">
+    <w:lvl w:ilvl="2" w:tplc="08090005">
       <w:start w:val="1"/>
       <w:numFmt w:val="bullet"/>
       <w:lvlText w:val=""/>
@@ -441,7 +546,7 @@
         <w:rFonts w:ascii="Wingdings" w:hAnsi="Wingdings" w:hint="default"/>
       </w:rPr>
     </w:lvl>
-    <w:lvl w:ilvl="3" w:tplc="08090001" w:tentative="1">
+    <w:lvl w:ilvl="3" w:tplc="08090001">
       <w:start w:val="1"/>
       <w:numFmt w:val="bullet"/>
       <w:lvlText w:val=""/>
@@ -453,7 +558,7 @@
         <w:rFonts w:ascii="Symbol" w:hAnsi="Symbol" w:hint="default"/>
       </w:rPr>
     </w:lvl>
-    <w:lvl w:ilvl="4" w:tplc="08090003" w:tentative="1">
+    <w:lvl w:ilvl="4" w:tplc="08090003">
       <w:start w:val="1"/>
       <w:numFmt w:val="bullet"/>
       <w:lvlText w:val="o"/>
@@ -465,7 +570,7 @@
         <w:rFonts w:ascii="Courier New" w:hAnsi="Courier New" w:cs="Courier New" w:hint="default"/>
       </w:rPr>
     </w:lvl>
-    <w:lvl w:ilvl="5" w:tplc="08090005" w:tentative="1">
+    <w:lvl w:ilvl="5" w:tplc="08090005">
       <w:start w:val="1"/>
       <w:numFmt w:val="bullet"/>
       <w:lvlText w:val=""/>
@@ -477,7 +582,7 @@
         <w:rFonts w:ascii="Wingdings" w:hAnsi="Wingdings" w:hint="default"/>
       </w:rPr>
     </w:lvl>
-    <w:lvl w:ilvl="6" w:tplc="08090001" w:tentative="1">
+    <w:lvl w:ilvl="6" w:tplc="08090001">
       <w:start w:val="1"/>
       <w:numFmt w:val="bullet"/>
       <w:lvlText w:val=""/>
@@ -489,7 +594,7 @@
         <w:rFonts w:ascii="Symbol" w:hAnsi="Symbol" w:hint="default"/>
       </w:rPr>
     </w:lvl>
-    <w:lvl w:ilvl="7" w:tplc="08090003" w:tentative="1">
+    <w:lvl w:ilvl="7" w:tplc="08090003">
       <w:start w:val="1"/>
       <w:numFmt w:val="bullet"/>
       <w:lvlText w:val="o"/>
@@ -501,7 +606,7 @@
         <w:rFonts w:ascii="Courier New" w:hAnsi="Courier New" w:cs="Courier New" w:hint="default"/>
       </w:rPr>
     </w:lvl>
-    <w:lvl w:ilvl="8" w:tplc="08090005" w:tentative="1">
+    <w:lvl w:ilvl="8" w:tplc="08090005">
       <w:start w:val="1"/>
       <w:numFmt w:val="bullet"/>
       <w:lvlText w:val=""/>

</xml_diff>